<commit_message>
Se incorpora propagacion de errores en todos los controladores y servicios. Se crean UserException, CartException y AuthException. Se implementa ResponseData en AuthenticationController contemplando todas las respuestas posibles segun tipo de exception.
</commit_message>
<xml_diff>
--- a/doc/despiece_requerimientos.docx
+++ b/doc/despiece_requerimientos.docx
@@ -62,13 +62,7 @@
         <w:rPr>
           <w:rFonts w:ascii="Calibri" w:eastAsia="Calibri" w:hAnsi="Calibri" w:cs="Calibri"/>
         </w:rPr>
-        <w:t>despue</w:t>
-      </w:r>
-      <w:r>
-        <w:rPr>
-          <w:rFonts w:ascii="Calibri" w:eastAsia="Calibri" w:hAnsi="Calibri" w:cs="Calibri"/>
-        </w:rPr>
-        <w:t>s</w:t>
+        <w:t>despues</w:t>
       </w:r>
       <w:proofErr w:type="spellEnd"/>
       <w:r>
@@ -3477,115 +3471,117 @@
         </w:rPr>
         <w:t>Manejo de errores</w:t>
       </w:r>
+    </w:p>
+    <w:p>
+      <w:pPr>
+        <w:pStyle w:val="Prrafodelista"/>
+        <w:numPr>
+          <w:ilvl w:val="1"/>
+          <w:numId w:val="11"/>
+        </w:numPr>
+        <w:spacing w:after="0" w:line="240" w:lineRule="auto"/>
+        <w:rPr>
+          <w:rFonts w:eastAsia="Times New Roman" w:cstheme="minorHAnsi"/>
+        </w:rPr>
+      </w:pPr>
+      <w:r>
+        <w:rPr>
+          <w:rFonts w:eastAsia="Times New Roman" w:cstheme="minorHAnsi"/>
+        </w:rPr>
+        <w:t>Agregar try/catch en todos los servicios</w:t>
+      </w:r>
+    </w:p>
+    <w:p>
+      <w:pPr>
+        <w:pStyle w:val="Prrafodelista"/>
+        <w:numPr>
+          <w:ilvl w:val="1"/>
+          <w:numId w:val="11"/>
+        </w:numPr>
+        <w:spacing w:after="0" w:line="240" w:lineRule="auto"/>
+        <w:rPr>
+          <w:rFonts w:eastAsia="Times New Roman" w:cstheme="minorHAnsi"/>
+        </w:rPr>
+      </w:pPr>
+      <w:r>
+        <w:rPr>
+          <w:rFonts w:eastAsia="Times New Roman" w:cstheme="minorHAnsi"/>
+        </w:rPr>
+        <w:t xml:space="preserve">Devolver siempre objeto con estructura {ok: </w:t>
+      </w:r>
+      <w:proofErr w:type="spellStart"/>
+      <w:r>
+        <w:rPr>
+          <w:rFonts w:eastAsia="Times New Roman" w:cstheme="minorHAnsi"/>
+        </w:rPr>
+        <w:t>boolean</w:t>
+      </w:r>
+      <w:proofErr w:type="spellEnd"/>
+      <w:r>
+        <w:rPr>
+          <w:rFonts w:eastAsia="Times New Roman" w:cstheme="minorHAnsi"/>
+        </w:rPr>
+        <w:t xml:space="preserve">, </w:t>
+      </w:r>
+      <w:proofErr w:type="spellStart"/>
+      <w:r>
+        <w:rPr>
+          <w:rFonts w:eastAsia="Times New Roman" w:cstheme="minorHAnsi"/>
+        </w:rPr>
+        <w:t>errorMsg</w:t>
+      </w:r>
+      <w:proofErr w:type="spellEnd"/>
+      <w:r>
+        <w:rPr>
+          <w:rFonts w:eastAsia="Times New Roman" w:cstheme="minorHAnsi"/>
+        </w:rPr>
+        <w:t xml:space="preserve">: </w:t>
+      </w:r>
+      <w:proofErr w:type="spellStart"/>
+      <w:r>
+        <w:rPr>
+          <w:rFonts w:eastAsia="Times New Roman" w:cstheme="minorHAnsi"/>
+        </w:rPr>
+        <w:t>String</w:t>
+      </w:r>
+      <w:proofErr w:type="spellEnd"/>
+      <w:r>
+        <w:rPr>
+          <w:rFonts w:eastAsia="Times New Roman" w:cstheme="minorHAnsi"/>
+        </w:rPr>
+        <w:t>, data: T} tanto en servicios como controladores</w:t>
+      </w:r>
+    </w:p>
+    <w:p>
+      <w:pPr>
+        <w:pStyle w:val="Prrafodelista"/>
+        <w:numPr>
+          <w:ilvl w:val="1"/>
+          <w:numId w:val="11"/>
+        </w:numPr>
+        <w:spacing w:after="0" w:line="240" w:lineRule="auto"/>
+        <w:rPr>
+          <w:rFonts w:eastAsia="Times New Roman" w:cstheme="minorHAnsi"/>
+        </w:rPr>
+      </w:pPr>
+      <w:r>
+        <w:rPr>
+          <w:rFonts w:eastAsia="Times New Roman" w:cstheme="minorHAnsi"/>
+        </w:rPr>
+        <w:t>Devolver un status correcto según el tipo de error en todos los controladores</w:t>
+      </w:r>
+    </w:p>
+    <w:p>
+      <w:pPr>
+        <w:spacing w:after="0" w:line="240" w:lineRule="auto"/>
+        <w:rPr>
+          <w:rFonts w:eastAsia="Calibri" w:cstheme="minorHAnsi"/>
+          <w:sz w:val="72"/>
+          <w:szCs w:val="72"/>
+        </w:rPr>
+      </w:pPr>
       <w:bookmarkStart w:id="0" w:name="_GoBack"/>
       <w:bookmarkEnd w:id="0"/>
-    </w:p>
-    <w:p>
-      <w:pPr>
-        <w:pStyle w:val="Prrafodelista"/>
-        <w:numPr>
-          <w:ilvl w:val="1"/>
-          <w:numId w:val="11"/>
-        </w:numPr>
-        <w:spacing w:after="0" w:line="240" w:lineRule="auto"/>
-        <w:rPr>
-          <w:rFonts w:eastAsia="Times New Roman" w:cstheme="minorHAnsi"/>
-        </w:rPr>
-      </w:pPr>
-      <w:r>
-        <w:rPr>
-          <w:rFonts w:eastAsia="Times New Roman" w:cstheme="minorHAnsi"/>
-        </w:rPr>
-        <w:t>Agregar try/catch en todos los servicios</w:t>
-      </w:r>
-    </w:p>
-    <w:p>
-      <w:pPr>
-        <w:pStyle w:val="Prrafodelista"/>
-        <w:numPr>
-          <w:ilvl w:val="1"/>
-          <w:numId w:val="11"/>
-        </w:numPr>
-        <w:spacing w:after="0" w:line="240" w:lineRule="auto"/>
-        <w:rPr>
-          <w:rFonts w:eastAsia="Times New Roman" w:cstheme="minorHAnsi"/>
-        </w:rPr>
-      </w:pPr>
-      <w:r>
-        <w:rPr>
-          <w:rFonts w:eastAsia="Times New Roman" w:cstheme="minorHAnsi"/>
-        </w:rPr>
-        <w:t xml:space="preserve">Devolver siempre objeto con estructura {ok: </w:t>
-      </w:r>
-      <w:proofErr w:type="spellStart"/>
-      <w:r>
-        <w:rPr>
-          <w:rFonts w:eastAsia="Times New Roman" w:cstheme="minorHAnsi"/>
-        </w:rPr>
-        <w:t>boolean</w:t>
-      </w:r>
-      <w:proofErr w:type="spellEnd"/>
-      <w:r>
-        <w:rPr>
-          <w:rFonts w:eastAsia="Times New Roman" w:cstheme="minorHAnsi"/>
-        </w:rPr>
-        <w:t xml:space="preserve">, </w:t>
-      </w:r>
-      <w:proofErr w:type="spellStart"/>
-      <w:r>
-        <w:rPr>
-          <w:rFonts w:eastAsia="Times New Roman" w:cstheme="minorHAnsi"/>
-        </w:rPr>
-        <w:t>errorMsg</w:t>
-      </w:r>
-      <w:proofErr w:type="spellEnd"/>
-      <w:r>
-        <w:rPr>
-          <w:rFonts w:eastAsia="Times New Roman" w:cstheme="minorHAnsi"/>
-        </w:rPr>
-        <w:t xml:space="preserve">: </w:t>
-      </w:r>
-      <w:proofErr w:type="spellStart"/>
-      <w:r>
-        <w:rPr>
-          <w:rFonts w:eastAsia="Times New Roman" w:cstheme="minorHAnsi"/>
-        </w:rPr>
-        <w:t>String</w:t>
-      </w:r>
-      <w:proofErr w:type="spellEnd"/>
-      <w:r>
-        <w:rPr>
-          <w:rFonts w:eastAsia="Times New Roman" w:cstheme="minorHAnsi"/>
-        </w:rPr>
-        <w:t>, data: T} tanto en servicios como controladores</w:t>
-      </w:r>
-    </w:p>
-    <w:p>
-      <w:pPr>
-        <w:pStyle w:val="Prrafodelista"/>
-        <w:numPr>
-          <w:ilvl w:val="1"/>
-          <w:numId w:val="11"/>
-        </w:numPr>
-        <w:spacing w:after="0" w:line="240" w:lineRule="auto"/>
-        <w:rPr>
-          <w:rFonts w:eastAsia="Times New Roman" w:cstheme="minorHAnsi"/>
-        </w:rPr>
-      </w:pPr>
-      <w:r>
-        <w:rPr>
-          <w:rFonts w:eastAsia="Times New Roman" w:cstheme="minorHAnsi"/>
-        </w:rPr>
-        <w:t>Devolver un status correcto según el tipo de error en todos los controladores</w:t>
-      </w:r>
-    </w:p>
-    <w:p>
-      <w:pPr>
-        <w:spacing w:after="0" w:line="240" w:lineRule="auto"/>
-        <w:rPr>
-          <w:rFonts w:eastAsia="Calibri" w:cstheme="minorHAnsi"/>
-        </w:rPr>
-      </w:pPr>
     </w:p>
     <w:sectPr>
       <w:pgSz w:w="11906" w:h="16838"/>

</xml_diff>